<commit_message>
system design in figma
</commit_message>
<xml_diff>
--- a/documentation/2nd.DOCX
+++ b/documentation/2nd.DOCX
@@ -10880,17 +10880,24 @@
           <w:tab w:val="left" w:pos="1476"/>
         </w:tabs>
         <w:spacing w:line="360" w:lineRule="auto"/>
-        <w:jc w:val="both"/>
+        <w:jc w:val="center"/>
+        <w:rPr>
+          <w:b/>
+          <w:bCs/>
+          <w:sz w:val="24"/>
+          <w:szCs w:val="24"/>
+        </w:rPr>
       </w:pPr>
       <w:r>
         <w:rPr>
           <w:noProof/>
+          <w14:ligatures w14:val="standardContextual"/>
         </w:rPr>
         <w:drawing>
-          <wp:inline distT="0" distB="0" distL="0" distR="0" wp14:anchorId="14416DAC" wp14:editId="375266BD">
-            <wp:extent cx="5715000" cy="2955290"/>
+          <wp:inline distT="0" distB="0" distL="0" distR="0" wp14:anchorId="5E408132" wp14:editId="2F6947AA">
+            <wp:extent cx="5715000" cy="4064000"/>
             <wp:effectExtent l="0" t="0" r="0" b="0"/>
-            <wp:docPr id="1021254342" name="Picture 1"/>
+            <wp:docPr id="56527444" name="Picture 2" descr="A screenshot of a computer&#10;&#10;Description automatically generated"/>
             <wp:cNvGraphicFramePr>
               <a:graphicFrameLocks xmlns:a="http://schemas.openxmlformats.org/drawingml/2006/main" noChangeAspect="1"/>
             </wp:cNvGraphicFramePr>
@@ -10898,11 +10905,17 @@
               <a:graphicData uri="http://schemas.openxmlformats.org/drawingml/2006/picture">
                 <pic:pic xmlns:pic="http://schemas.openxmlformats.org/drawingml/2006/picture">
                   <pic:nvPicPr>
-                    <pic:cNvPr id="1021254342" name=""/>
+                    <pic:cNvPr id="56527444" name="Picture 2" descr="A screenshot of a computer&#10;&#10;Description automatically generated"/>
                     <pic:cNvPicPr/>
                   </pic:nvPicPr>
                   <pic:blipFill>
-                    <a:blip r:embed="rId18"/>
+                    <a:blip r:embed="rId18" cstate="print">
+                      <a:extLst>
+                        <a:ext uri="{28A0092B-C50C-407E-A947-70E740481C1C}">
+                          <a14:useLocalDpi xmlns:a14="http://schemas.microsoft.com/office/drawing/2010/main" val="0"/>
+                        </a:ext>
+                      </a:extLst>
+                    </a:blip>
                     <a:stretch>
                       <a:fillRect/>
                     </a:stretch>
@@ -10910,7 +10923,7 @@
                   <pic:spPr>
                     <a:xfrm>
                       <a:off x="0" y="0"/>
-                      <a:ext cx="5715000" cy="2955290"/>
+                      <a:ext cx="5715000" cy="4064000"/>
                     </a:xfrm>
                     <a:prstGeom prst="rect">
                       <a:avLst/>
@@ -10922,29 +10935,12 @@
           </wp:inline>
         </w:drawing>
       </w:r>
-    </w:p>
-    <w:p>
-      <w:pPr>
-        <w:pStyle w:val="Heading5"/>
-        <w:spacing w:line="360" w:lineRule="auto"/>
-        <w:jc w:val="center"/>
-        <w:rPr>
-          <w:rFonts w:ascii="Times New Roman" w:hAnsi="Times New Roman" w:cs="Times New Roman"/>
+      <w:bookmarkStart w:id="45" w:name="_Toc162007044"/>
+      <w:bookmarkStart w:id="46" w:name="_Toc162008241"/>
+      <w:r>
+        <w:rPr>
           <w:b/>
           <w:bCs/>
-          <w:color w:val="auto"/>
-          <w:sz w:val="24"/>
-          <w:szCs w:val="24"/>
-        </w:rPr>
-      </w:pPr>
-      <w:bookmarkStart w:id="45" w:name="_Toc162007044"/>
-      <w:bookmarkStart w:id="46" w:name="_Toc162008241"/>
-      <w:r>
-        <w:rPr>
-          <w:rFonts w:ascii="Times New Roman" w:hAnsi="Times New Roman" w:cs="Times New Roman"/>
-          <w:b/>
-          <w:bCs/>
-          <w:color w:val="auto"/>
           <w:sz w:val="24"/>
           <w:szCs w:val="24"/>
         </w:rPr>
@@ -10961,28 +10957,17 @@
         <w:spacing w:line="360" w:lineRule="auto"/>
         <w:jc w:val="both"/>
       </w:pPr>
-    </w:p>
-    <w:p>
-      <w:pPr>
-        <w:tabs>
-          <w:tab w:val="left" w:pos="1476"/>
-        </w:tabs>
-        <w:spacing w:line="360" w:lineRule="auto"/>
-        <w:jc w:val="center"/>
-        <w:rPr>
-          <w:sz w:val="24"/>
-          <w:szCs w:val="24"/>
-        </w:rPr>
-      </w:pPr>
       <w:r>
         <w:rPr>
           <w:noProof/>
-        </w:rPr>
+          <w14:ligatures w14:val="standardContextual"/>
+        </w:rPr>
+        <w:lastRenderedPageBreak/>
         <w:drawing>
-          <wp:inline distT="0" distB="0" distL="0" distR="0" wp14:anchorId="2C0E2818" wp14:editId="08249040">
-            <wp:extent cx="5709557" cy="2962910"/>
-            <wp:effectExtent l="0" t="0" r="5715" b="8890"/>
-            <wp:docPr id="50373371" name="Picture 1"/>
+          <wp:inline distT="0" distB="0" distL="0" distR="0" wp14:anchorId="48047C7B" wp14:editId="28B47E98">
+            <wp:extent cx="5715000" cy="4064000"/>
+            <wp:effectExtent l="0" t="0" r="0" b="0"/>
+            <wp:docPr id="1756057709" name="Picture 3" descr="A screenshot of a login form&#10;&#10;Description automatically generated"/>
             <wp:cNvGraphicFramePr>
               <a:graphicFrameLocks xmlns:a="http://schemas.openxmlformats.org/drawingml/2006/main" noChangeAspect="1"/>
             </wp:cNvGraphicFramePr>
@@ -10990,181 +10975,17 @@
               <a:graphicData uri="http://schemas.openxmlformats.org/drawingml/2006/picture">
                 <pic:pic xmlns:pic="http://schemas.openxmlformats.org/drawingml/2006/picture">
                   <pic:nvPicPr>
-                    <pic:cNvPr id="50373371" name=""/>
+                    <pic:cNvPr id="1756057709" name="Picture 3" descr="A screenshot of a login form&#10;&#10;Description automatically generated"/>
                     <pic:cNvPicPr/>
                   </pic:nvPicPr>
-                  <pic:blipFill rotWithShape="1">
-                    <a:blip r:embed="rId19"/>
-                    <a:srcRect l="95" r="-1"/>
-                    <a:stretch/>
-                  </pic:blipFill>
-                  <pic:spPr bwMode="auto">
-                    <a:xfrm>
-                      <a:off x="0" y="0"/>
-                      <a:ext cx="5709557" cy="2962910"/>
-                    </a:xfrm>
-                    <a:prstGeom prst="rect">
-                      <a:avLst/>
-                    </a:prstGeom>
-                    <a:ln>
-                      <a:noFill/>
-                    </a:ln>
-                    <a:extLst>
-                      <a:ext uri="{53640926-AAD7-44D8-BBD7-CCE9431645EC}">
-                        <a14:shadowObscured xmlns:a14="http://schemas.microsoft.com/office/drawing/2010/main"/>
-                      </a:ext>
-                    </a:extLst>
-                  </pic:spPr>
-                </pic:pic>
-              </a:graphicData>
-            </a:graphic>
-          </wp:inline>
-        </w:drawing>
-      </w:r>
-      <w:r>
-        <w:rPr>
-          <w:rStyle w:val="Heading5Char"/>
-          <w:rFonts w:ascii="Times New Roman" w:hAnsi="Times New Roman" w:cs="Times New Roman"/>
-          <w:b/>
-          <w:bCs/>
-          <w:color w:val="000000" w:themeColor="text1"/>
-          <w:sz w:val="24"/>
-          <w:szCs w:val="24"/>
-        </w:rPr>
-        <w:t>Figure 3.10 Register Page</w:t>
-      </w:r>
-    </w:p>
-    <w:p>
-      <w:pPr>
-        <w:tabs>
-          <w:tab w:val="left" w:pos="1476"/>
-        </w:tabs>
-        <w:spacing w:line="360" w:lineRule="auto"/>
-        <w:jc w:val="both"/>
-      </w:pPr>
-      <w:r>
-        <w:rPr>
-          <w:noProof/>
-        </w:rPr>
-        <w:lastRenderedPageBreak/>
-        <w:drawing>
-          <wp:inline distT="0" distB="0" distL="0" distR="0" wp14:anchorId="1D2C683C" wp14:editId="561D73F1">
-            <wp:extent cx="5704914" cy="3012440"/>
-            <wp:effectExtent l="0" t="0" r="0" b="0"/>
-            <wp:docPr id="1080163055" name="Picture 1"/>
-            <wp:cNvGraphicFramePr>
-              <a:graphicFrameLocks xmlns:a="http://schemas.openxmlformats.org/drawingml/2006/main" noChangeAspect="1"/>
-            </wp:cNvGraphicFramePr>
-            <a:graphic xmlns:a="http://schemas.openxmlformats.org/drawingml/2006/main">
-              <a:graphicData uri="http://schemas.openxmlformats.org/drawingml/2006/picture">
-                <pic:pic xmlns:pic="http://schemas.openxmlformats.org/drawingml/2006/picture">
-                  <pic:nvPicPr>
-                    <pic:cNvPr id="1080163055" name="Picture 1"/>
-                    <pic:cNvPicPr/>
-                  </pic:nvPicPr>
-                  <pic:blipFill rotWithShape="1">
-                    <a:blip r:embed="rId20" cstate="print">
+                  <pic:blipFill>
+                    <a:blip r:embed="rId19" cstate="print">
                       <a:extLst>
                         <a:ext uri="{28A0092B-C50C-407E-A947-70E740481C1C}">
                           <a14:useLocalDpi xmlns:a14="http://schemas.microsoft.com/office/drawing/2010/main" val="0"/>
                         </a:ext>
                       </a:extLst>
                     </a:blip>
-                    <a:srcRect l="140" t="548" b="91"/>
-                    <a:stretch/>
-                  </pic:blipFill>
-                  <pic:spPr bwMode="auto">
-                    <a:xfrm>
-                      <a:off x="0" y="0"/>
-                      <a:ext cx="5706976" cy="3013529"/>
-                    </a:xfrm>
-                    <a:prstGeom prst="rect">
-                      <a:avLst/>
-                    </a:prstGeom>
-                    <a:ln>
-                      <a:noFill/>
-                    </a:ln>
-                    <a:extLst>
-                      <a:ext uri="{53640926-AAD7-44D8-BBD7-CCE9431645EC}">
-                        <a14:shadowObscured xmlns:a14="http://schemas.microsoft.com/office/drawing/2010/main"/>
-                      </a:ext>
-                    </a:extLst>
-                  </pic:spPr>
-                </pic:pic>
-              </a:graphicData>
-            </a:graphic>
-          </wp:inline>
-        </w:drawing>
-      </w:r>
-    </w:p>
-    <w:p>
-      <w:pPr>
-        <w:pStyle w:val="Heading5"/>
-        <w:spacing w:line="360" w:lineRule="auto"/>
-        <w:jc w:val="center"/>
-        <w:rPr>
-          <w:rFonts w:ascii="Times New Roman" w:hAnsi="Times New Roman" w:cs="Times New Roman"/>
-          <w:b/>
-          <w:bCs/>
-          <w:color w:val="auto"/>
-          <w:sz w:val="24"/>
-          <w:szCs w:val="24"/>
-        </w:rPr>
-      </w:pPr>
-      <w:bookmarkStart w:id="47" w:name="_Toc162007045"/>
-      <w:bookmarkStart w:id="48" w:name="_Toc162008242"/>
-      <w:r>
-        <w:rPr>
-          <w:rFonts w:ascii="Times New Roman" w:hAnsi="Times New Roman" w:cs="Times New Roman"/>
-          <w:b/>
-          <w:bCs/>
-          <w:color w:val="auto"/>
-          <w:sz w:val="24"/>
-          <w:szCs w:val="24"/>
-        </w:rPr>
-        <w:t>Figure 3.11 Customer Dashboard</w:t>
-      </w:r>
-      <w:bookmarkEnd w:id="47"/>
-      <w:bookmarkEnd w:id="48"/>
-    </w:p>
-    <w:p>
-      <w:pPr>
-        <w:tabs>
-          <w:tab w:val="left" w:pos="1476"/>
-        </w:tabs>
-        <w:spacing w:line="360" w:lineRule="auto"/>
-        <w:jc w:val="both"/>
-      </w:pPr>
-    </w:p>
-    <w:p>
-      <w:pPr>
-        <w:tabs>
-          <w:tab w:val="left" w:pos="1476"/>
-        </w:tabs>
-        <w:spacing w:line="360" w:lineRule="auto"/>
-        <w:jc w:val="both"/>
-      </w:pPr>
-      <w:r>
-        <w:rPr>
-          <w:noProof/>
-        </w:rPr>
-        <w:drawing>
-          <wp:inline distT="0" distB="0" distL="0" distR="0" wp14:anchorId="136E4B27" wp14:editId="6284A1C3">
-            <wp:extent cx="5715000" cy="3043555"/>
-            <wp:effectExtent l="0" t="0" r="0" b="4445"/>
-            <wp:docPr id="1903503793" name="Picture 1"/>
-            <wp:cNvGraphicFramePr>
-              <a:graphicFrameLocks xmlns:a="http://schemas.openxmlformats.org/drawingml/2006/main" noChangeAspect="1"/>
-            </wp:cNvGraphicFramePr>
-            <a:graphic xmlns:a="http://schemas.openxmlformats.org/drawingml/2006/main">
-              <a:graphicData uri="http://schemas.openxmlformats.org/drawingml/2006/picture">
-                <pic:pic xmlns:pic="http://schemas.openxmlformats.org/drawingml/2006/picture">
-                  <pic:nvPicPr>
-                    <pic:cNvPr id="1903503793" name=""/>
-                    <pic:cNvPicPr/>
-                  </pic:nvPicPr>
-                  <pic:blipFill>
-                    <a:blip r:embed="rId21"/>
                     <a:stretch>
                       <a:fillRect/>
                     </a:stretch>
@@ -11172,7 +10993,7 @@
                   <pic:spPr>
                     <a:xfrm>
                       <a:off x="0" y="0"/>
-                      <a:ext cx="5715000" cy="3043555"/>
+                      <a:ext cx="5715000" cy="4064000"/>
                     </a:xfrm>
                     <a:prstGeom prst="rect">
                       <a:avLst/>
@@ -11187,6 +11008,88 @@
     </w:p>
     <w:p>
       <w:pPr>
+        <w:tabs>
+          <w:tab w:val="left" w:pos="1476"/>
+        </w:tabs>
+        <w:spacing w:line="360" w:lineRule="auto"/>
+        <w:jc w:val="center"/>
+        <w:rPr>
+          <w:sz w:val="24"/>
+          <w:szCs w:val="24"/>
+        </w:rPr>
+      </w:pPr>
+      <w:r>
+        <w:rPr>
+          <w:rStyle w:val="Heading5Char"/>
+          <w:rFonts w:ascii="Times New Roman" w:hAnsi="Times New Roman" w:cs="Times New Roman"/>
+          <w:b/>
+          <w:bCs/>
+          <w:color w:val="000000" w:themeColor="text1"/>
+          <w:sz w:val="24"/>
+          <w:szCs w:val="24"/>
+        </w:rPr>
+        <w:t>Figure 3.10 Register Page</w:t>
+      </w:r>
+    </w:p>
+    <w:p>
+      <w:pPr>
+        <w:tabs>
+          <w:tab w:val="left" w:pos="1476"/>
+        </w:tabs>
+        <w:spacing w:line="360" w:lineRule="auto"/>
+        <w:jc w:val="both"/>
+      </w:pPr>
+      <w:r>
+        <w:rPr>
+          <w:noProof/>
+          <w14:ligatures w14:val="standardContextual"/>
+        </w:rPr>
+        <w:lastRenderedPageBreak/>
+        <w:drawing>
+          <wp:inline distT="0" distB="0" distL="0" distR="0" wp14:anchorId="4B11CFF1" wp14:editId="16828852">
+            <wp:extent cx="5715000" cy="4064000"/>
+            <wp:effectExtent l="0" t="0" r="0" b="0"/>
+            <wp:docPr id="956459410" name="Picture 4" descr="A screenshot of a computer&#10;&#10;Description automatically generated"/>
+            <wp:cNvGraphicFramePr>
+              <a:graphicFrameLocks xmlns:a="http://schemas.openxmlformats.org/drawingml/2006/main" noChangeAspect="1"/>
+            </wp:cNvGraphicFramePr>
+            <a:graphic xmlns:a="http://schemas.openxmlformats.org/drawingml/2006/main">
+              <a:graphicData uri="http://schemas.openxmlformats.org/drawingml/2006/picture">
+                <pic:pic xmlns:pic="http://schemas.openxmlformats.org/drawingml/2006/picture">
+                  <pic:nvPicPr>
+                    <pic:cNvPr id="956459410" name="Picture 4" descr="A screenshot of a computer&#10;&#10;Description automatically generated"/>
+                    <pic:cNvPicPr/>
+                  </pic:nvPicPr>
+                  <pic:blipFill>
+                    <a:blip r:embed="rId20" cstate="print">
+                      <a:extLst>
+                        <a:ext uri="{28A0092B-C50C-407E-A947-70E740481C1C}">
+                          <a14:useLocalDpi xmlns:a14="http://schemas.microsoft.com/office/drawing/2010/main" val="0"/>
+                        </a:ext>
+                      </a:extLst>
+                    </a:blip>
+                    <a:stretch>
+                      <a:fillRect/>
+                    </a:stretch>
+                  </pic:blipFill>
+                  <pic:spPr>
+                    <a:xfrm>
+                      <a:off x="0" y="0"/>
+                      <a:ext cx="5715000" cy="4064000"/>
+                    </a:xfrm>
+                    <a:prstGeom prst="rect">
+                      <a:avLst/>
+                    </a:prstGeom>
+                  </pic:spPr>
+                </pic:pic>
+              </a:graphicData>
+            </a:graphic>
+          </wp:inline>
+        </w:drawing>
+      </w:r>
+    </w:p>
+    <w:p>
+      <w:pPr>
         <w:pStyle w:val="Heading5"/>
         <w:spacing w:line="360" w:lineRule="auto"/>
         <w:jc w:val="center"/>
@@ -11195,21 +11098,207 @@
           <w:b/>
           <w:bCs/>
           <w:color w:val="auto"/>
-        </w:rPr>
-      </w:pPr>
-      <w:bookmarkStart w:id="49" w:name="_Toc162007046"/>
-      <w:bookmarkStart w:id="50" w:name="_Toc162008243"/>
+          <w:sz w:val="24"/>
+          <w:szCs w:val="24"/>
+        </w:rPr>
+      </w:pPr>
+      <w:bookmarkStart w:id="47" w:name="_Toc162007045"/>
+      <w:bookmarkStart w:id="48" w:name="_Toc162008242"/>
       <w:r>
         <w:rPr>
           <w:rFonts w:ascii="Times New Roman" w:hAnsi="Times New Roman" w:cs="Times New Roman"/>
           <w:b/>
           <w:bCs/>
           <w:color w:val="auto"/>
+          <w:sz w:val="24"/>
+          <w:szCs w:val="24"/>
+        </w:rPr>
+        <w:t>Figure 3.11 Customer Dashboard</w:t>
+      </w:r>
+      <w:bookmarkEnd w:id="47"/>
+      <w:bookmarkEnd w:id="48"/>
+    </w:p>
+    <w:p>
+      <w:pPr>
+        <w:tabs>
+          <w:tab w:val="left" w:pos="1476"/>
+        </w:tabs>
+        <w:spacing w:line="360" w:lineRule="auto"/>
+        <w:jc w:val="both"/>
+      </w:pPr>
+    </w:p>
+    <w:p>
+      <w:pPr>
+        <w:tabs>
+          <w:tab w:val="left" w:pos="1476"/>
+        </w:tabs>
+        <w:spacing w:line="360" w:lineRule="auto"/>
+        <w:jc w:val="both"/>
+      </w:pPr>
+      <w:r>
+        <w:rPr>
+          <w:noProof/>
+          <w14:ligatures w14:val="standardContextual"/>
+        </w:rPr>
+        <w:lastRenderedPageBreak/>
+        <w:drawing>
+          <wp:inline distT="0" distB="0" distL="0" distR="0" wp14:anchorId="0525FFEF" wp14:editId="0CB4FE0A">
+            <wp:extent cx="5715000" cy="4064000"/>
+            <wp:effectExtent l="0" t="0" r="0" b="0"/>
+            <wp:docPr id="783468108" name="Picture 5" descr="A screenshot of a computer&#10;&#10;Description automatically generated"/>
+            <wp:cNvGraphicFramePr>
+              <a:graphicFrameLocks xmlns:a="http://schemas.openxmlformats.org/drawingml/2006/main" noChangeAspect="1"/>
+            </wp:cNvGraphicFramePr>
+            <a:graphic xmlns:a="http://schemas.openxmlformats.org/drawingml/2006/main">
+              <a:graphicData uri="http://schemas.openxmlformats.org/drawingml/2006/picture">
+                <pic:pic xmlns:pic="http://schemas.openxmlformats.org/drawingml/2006/picture">
+                  <pic:nvPicPr>
+                    <pic:cNvPr id="783468108" name="Picture 5" descr="A screenshot of a computer&#10;&#10;Description automatically generated"/>
+                    <pic:cNvPicPr/>
+                  </pic:nvPicPr>
+                  <pic:blipFill>
+                    <a:blip r:embed="rId21" cstate="print">
+                      <a:extLst>
+                        <a:ext uri="{28A0092B-C50C-407E-A947-70E740481C1C}">
+                          <a14:useLocalDpi xmlns:a14="http://schemas.microsoft.com/office/drawing/2010/main" val="0"/>
+                        </a:ext>
+                      </a:extLst>
+                    </a:blip>
+                    <a:stretch>
+                      <a:fillRect/>
+                    </a:stretch>
+                  </pic:blipFill>
+                  <pic:spPr>
+                    <a:xfrm>
+                      <a:off x="0" y="0"/>
+                      <a:ext cx="5715000" cy="4064000"/>
+                    </a:xfrm>
+                    <a:prstGeom prst="rect">
+                      <a:avLst/>
+                    </a:prstGeom>
+                  </pic:spPr>
+                </pic:pic>
+              </a:graphicData>
+            </a:graphic>
+          </wp:inline>
+        </w:drawing>
+      </w:r>
+    </w:p>
+    <w:p>
+      <w:pPr>
+        <w:pStyle w:val="Heading5"/>
+        <w:spacing w:line="360" w:lineRule="auto"/>
+        <w:jc w:val="center"/>
+        <w:rPr>
+          <w:rFonts w:ascii="Times New Roman" w:hAnsi="Times New Roman" w:cs="Times New Roman"/>
+          <w:b/>
+          <w:bCs/>
+          <w:color w:val="auto"/>
+        </w:rPr>
+      </w:pPr>
+      <w:bookmarkStart w:id="49" w:name="_Toc162007046"/>
+      <w:bookmarkStart w:id="50" w:name="_Toc162008243"/>
+      <w:r>
+        <w:rPr>
+          <w:rFonts w:ascii="Times New Roman" w:hAnsi="Times New Roman" w:cs="Times New Roman"/>
+          <w:b/>
+          <w:bCs/>
+          <w:color w:val="auto"/>
         </w:rPr>
         <w:t>Figure 3.12 Admin Dashboard</w:t>
       </w:r>
       <w:bookmarkEnd w:id="49"/>
       <w:bookmarkEnd w:id="50"/>
+    </w:p>
+    <w:p>
+      <w:pPr>
+        <w:tabs>
+          <w:tab w:val="left" w:pos="1476"/>
+        </w:tabs>
+        <w:spacing w:line="360" w:lineRule="auto"/>
+        <w:jc w:val="both"/>
+      </w:pPr>
+    </w:p>
+    <w:p>
+      <w:pPr>
+        <w:tabs>
+          <w:tab w:val="left" w:pos="1476"/>
+        </w:tabs>
+        <w:spacing w:line="360" w:lineRule="auto"/>
+        <w:jc w:val="both"/>
+      </w:pPr>
+    </w:p>
+    <w:p>
+      <w:pPr>
+        <w:tabs>
+          <w:tab w:val="left" w:pos="1476"/>
+        </w:tabs>
+        <w:spacing w:line="360" w:lineRule="auto"/>
+        <w:jc w:val="both"/>
+      </w:pPr>
+    </w:p>
+    <w:p>
+      <w:pPr>
+        <w:tabs>
+          <w:tab w:val="left" w:pos="1476"/>
+        </w:tabs>
+        <w:spacing w:line="360" w:lineRule="auto"/>
+        <w:jc w:val="both"/>
+      </w:pPr>
+    </w:p>
+    <w:p>
+      <w:pPr>
+        <w:tabs>
+          <w:tab w:val="left" w:pos="1476"/>
+        </w:tabs>
+        <w:spacing w:line="360" w:lineRule="auto"/>
+        <w:jc w:val="both"/>
+      </w:pPr>
+    </w:p>
+    <w:p>
+      <w:pPr>
+        <w:tabs>
+          <w:tab w:val="left" w:pos="1476"/>
+        </w:tabs>
+        <w:spacing w:line="360" w:lineRule="auto"/>
+        <w:jc w:val="both"/>
+      </w:pPr>
+    </w:p>
+    <w:p>
+      <w:pPr>
+        <w:tabs>
+          <w:tab w:val="left" w:pos="1476"/>
+        </w:tabs>
+        <w:spacing w:line="360" w:lineRule="auto"/>
+        <w:jc w:val="both"/>
+      </w:pPr>
+    </w:p>
+    <w:p>
+      <w:pPr>
+        <w:tabs>
+          <w:tab w:val="left" w:pos="1476"/>
+        </w:tabs>
+        <w:spacing w:line="360" w:lineRule="auto"/>
+        <w:jc w:val="both"/>
+      </w:pPr>
+    </w:p>
+    <w:p>
+      <w:pPr>
+        <w:tabs>
+          <w:tab w:val="left" w:pos="1476"/>
+        </w:tabs>
+        <w:spacing w:line="360" w:lineRule="auto"/>
+        <w:jc w:val="both"/>
+      </w:pPr>
+    </w:p>
+    <w:p>
+      <w:pPr>
+        <w:tabs>
+          <w:tab w:val="left" w:pos="1476"/>
+        </w:tabs>
+        <w:spacing w:line="360" w:lineRule="auto"/>
+        <w:jc w:val="both"/>
+      </w:pPr>
     </w:p>
     <w:p>
       <w:pPr>
@@ -14001,11 +14090,11 @@
         <w:jc w:val="both"/>
       </w:pPr>
     </w:p>
-    <w:bookmarkStart w:id="63" w:name="_bookmark11" w:displacedByCustomXml="next"/>
+    <w:bookmarkStart w:id="63" w:name="_bookmark16" w:displacedByCustomXml="next"/>
     <w:bookmarkEnd w:id="63" w:displacedByCustomXml="next"/>
     <w:bookmarkStart w:id="64" w:name="_bookmark15" w:displacedByCustomXml="next"/>
     <w:bookmarkEnd w:id="64" w:displacedByCustomXml="next"/>
-    <w:bookmarkStart w:id="65" w:name="_bookmark16" w:displacedByCustomXml="next"/>
+    <w:bookmarkStart w:id="65" w:name="_bookmark11" w:displacedByCustomXml="next"/>
     <w:bookmarkEnd w:id="65" w:displacedByCustomXml="next"/>
     <w:bookmarkStart w:id="66" w:name="_Toc162007450" w:displacedByCustomXml="next"/>
     <w:sdt>

</xml_diff>